<commit_message>
feat: Added doc as PDF
</commit_message>
<xml_diff>
--- a/doc/sprout.docx
+++ b/doc/sprout.docx
@@ -318,8 +318,16 @@
     <w:p>
       <w:pPr>
         <w:ind w:left="-567"/>
-      </w:pPr>
-      <w:r>
+        <w:rPr>
+          <w:b/>
+          <w:bCs/>
+        </w:rPr>
+      </w:pPr>
+      <w:r>
+        <w:rPr>
+          <w:b/>
+          <w:bCs/>
+        </w:rPr>
         <w:t>Aktueller Stand des Sourcecodes</w:t>
       </w:r>
     </w:p>
@@ -416,15 +424,31 @@
         <w:ind w:left="-567"/>
       </w:pPr>
       <w:r>
-        <w:t xml:space="preserve">Der Fokus des Projektes war für uns das wir etwas Programmieren und nicht nur </w:t>
-      </w:r>
-      <w:proofErr w:type="spellStart"/>
-      <w:r>
-        <w:t>mockups</w:t>
-      </w:r>
-      <w:proofErr w:type="spellEnd"/>
-      <w:r>
-        <w:t xml:space="preserve"> machen.</w:t>
+        <w:t>Der Fokus des Projektes war für uns</w:t>
+      </w:r>
+      <w:r>
+        <w:t>,</w:t>
+      </w:r>
+      <w:r>
+        <w:t xml:space="preserve"> das</w:t>
+      </w:r>
+      <w:r>
+        <w:t>s</w:t>
+      </w:r>
+      <w:r>
+        <w:t xml:space="preserve"> wir </w:t>
+      </w:r>
+      <w:r>
+        <w:t xml:space="preserve">auch </w:t>
+      </w:r>
+      <w:r>
+        <w:t xml:space="preserve">etwas Programmieren und nicht nur </w:t>
+      </w:r>
+      <w:r>
+        <w:t>M</w:t>
+      </w:r>
+      <w:r>
+        <w:t>ockups machen.</w:t>
       </w:r>
       <w:r>
         <w:br/>
@@ -436,7 +460,19 @@
         <w:ind w:left="-567"/>
       </w:pPr>
       <w:r>
-        <w:t xml:space="preserve">Wir haben uns schlussendlich dazu entscheiden, eine IOS-Applikation </w:t>
+        <w:t xml:space="preserve">Wir haben uns schlussendlich dazu entscheiden, eine </w:t>
+      </w:r>
+      <w:r>
+        <w:t>i</w:t>
+      </w:r>
+      <w:r>
+        <w:t>OS-Applikation</w:t>
+      </w:r>
+      <w:r>
+        <w:t>,</w:t>
+      </w:r>
+      <w:r>
+        <w:t xml:space="preserve"> </w:t>
       </w:r>
       <w:r>
         <w:t>sowie ein Backend zur Kommunikation mit der Database zu entwickeln.</w:t>
@@ -470,7 +506,13 @@
         <w:ind w:left="-567"/>
       </w:pPr>
       <w:r>
-        <w:t xml:space="preserve">Für die IOS-Applikation haben kein Framework benutzt, nur die Tools welche in </w:t>
+        <w:t xml:space="preserve">Für die </w:t>
+      </w:r>
+      <w:r>
+        <w:t>i</w:t>
+      </w:r>
+      <w:r>
+        <w:t xml:space="preserve">OS-Applikation haben kein Framework benutzt, nur die Tools welche in </w:t>
       </w:r>
       <w:proofErr w:type="spellStart"/>
       <w:r>
@@ -480,13 +522,17 @@
       <w:r>
         <w:t xml:space="preserve"> zur </w:t>
       </w:r>
-      <w:proofErr w:type="spellStart"/>
-      <w:r>
-        <w:t>vefügung</w:t>
-      </w:r>
-      <w:proofErr w:type="spellEnd"/>
-      <w:r>
-        <w:t xml:space="preserve"> standen.</w:t>
+      <w:r>
+        <w:t>V</w:t>
+      </w:r>
+      <w:r>
+        <w:t>e</w:t>
+      </w:r>
+      <w:r>
+        <w:t>r</w:t>
+      </w:r>
+      <w:r>
+        <w:t>fügung standen.</w:t>
       </w:r>
       <w:r>
         <w:br/>
@@ -502,7 +548,13 @@
       </w:r>
       <w:r>
         <w:br/>
-        <w:t>Grund dafür ist, dass wir zuerst auch noch eine Webapp entwickeln wollten, welche aber ins Wasser fiel.</w:t>
+        <w:t>Grund dafür ist, dass wir zuerst auch noch eine Webapp entwickeln wollten</w:t>
+      </w:r>
+      <w:r>
+        <w:t>, aber uns schlussendlich nur auf iOS fokussierten</w:t>
+      </w:r>
+      <w:r>
+        <w:t>.</w:t>
       </w:r>
     </w:p>
     <w:p>
@@ -536,8 +588,16 @@
       <w:pPr>
         <w:ind w:left="-567"/>
       </w:pPr>
-      <w:r>
-        <w:t>Technisch gesehen ist unsere Implementation nicht sehr herausfordernd.</w:t>
+      <w:proofErr w:type="spellStart"/>
+      <w:r>
+        <w:t>SwiftUI</w:t>
+      </w:r>
+      <w:proofErr w:type="spellEnd"/>
+      <w:r>
+        <w:t xml:space="preserve"> bietet den Vorteil, dass die </w:t>
+      </w:r>
+      <w:r>
+        <w:t>App auf allen Apple Geräten ohne grosse Anpassungen funktioniert.</w:t>
       </w:r>
     </w:p>
     <w:p>
@@ -584,23 +644,63 @@
         <w:ind w:left="-567"/>
       </w:pPr>
       <w:r>
-        <w:t xml:space="preserve">Wir haben alles vor der Medikamentenabgabe abgegrenzt. Die Verschiedenen </w:t>
-      </w:r>
-      <w:proofErr w:type="spellStart"/>
-      <w:r>
-        <w:t>views</w:t>
-      </w:r>
-      <w:proofErr w:type="spellEnd"/>
-      <w:r>
-        <w:t xml:space="preserve"> von den Verschiedenen Ansprechpersonen hätten den </w:t>
-      </w:r>
-      <w:proofErr w:type="spellStart"/>
-      <w:r>
-        <w:t>rahmen</w:t>
-      </w:r>
-      <w:proofErr w:type="spellEnd"/>
-      <w:r>
-        <w:t xml:space="preserve"> gesprengt.</w:t>
+        <w:t xml:space="preserve">Wir haben alles vor der Medikamentenabgabe abgegrenzt. </w:t>
+      </w:r>
+      <w:r>
+        <w:t>Unsere Applikation kommt erst dann ins Spiel, nachdem PatientInnen ihre Medikation erhalten haben</w:t>
+      </w:r>
+      <w:r>
+        <w:t>.</w:t>
+      </w:r>
+    </w:p>
+    <w:p>
+      <w:pPr>
+        <w:ind w:left="-567"/>
+      </w:pPr>
+      <w:r>
+        <w:t>Es gibt noch viele offene Features die Implementiert werden könn</w:t>
+      </w:r>
+      <w:r>
+        <w:t>t</w:t>
+      </w:r>
+      <w:r>
+        <w:t>en:</w:t>
+      </w:r>
+    </w:p>
+    <w:p>
+      <w:pPr>
+        <w:pStyle w:val="ListParagraph"/>
+        <w:numPr>
+          <w:ilvl w:val="0"/>
+          <w:numId w:val="28"/>
+        </w:numPr>
+      </w:pPr>
+      <w:r>
+        <w:t>Hinzufügen von Übungen</w:t>
+      </w:r>
+    </w:p>
+    <w:p>
+      <w:pPr>
+        <w:pStyle w:val="ListParagraph"/>
+        <w:numPr>
+          <w:ilvl w:val="0"/>
+          <w:numId w:val="28"/>
+        </w:numPr>
+      </w:pPr>
+      <w:r>
+        <w:t>Rezept View</w:t>
+      </w:r>
+    </w:p>
+    <w:p>
+      <w:pPr>
+        <w:pStyle w:val="ListParagraph"/>
+        <w:numPr>
+          <w:ilvl w:val="0"/>
+          <w:numId w:val="28"/>
+        </w:numPr>
+      </w:pPr>
+      <w:r>
+        <w:t>Rating System</w:t>
       </w:r>
     </w:p>
     <w:p>
@@ -2480,6 +2580,118 @@
     </w:lvl>
   </w:abstractNum>
   <w:abstractNum w:abstractNumId="12" w15:restartNumberingAfterBreak="0">
+    <w:nsid w:val="35CD4154"/>
+    <w:multiLevelType w:val="hybridMultilevel"/>
+    <w:tmpl w:val="086EC5DA"/>
+    <w:lvl w:ilvl="0" w:tplc="BBC02B56">
+      <w:numFmt w:val="bullet"/>
+      <w:lvlText w:val="-"/>
+      <w:lvlJc w:val="left"/>
+      <w:pPr>
+        <w:ind w:left="-207" w:hanging="360"/>
+      </w:pPr>
+      <w:rPr>
+        <w:rFonts w:ascii="Arial" w:eastAsia="Times New Roman" w:hAnsi="Arial" w:cs="Arial" w:hint="default"/>
+      </w:rPr>
+    </w:lvl>
+    <w:lvl w:ilvl="1" w:tplc="08090003" w:tentative="1">
+      <w:start w:val="1"/>
+      <w:numFmt w:val="bullet"/>
+      <w:lvlText w:val="o"/>
+      <w:lvlJc w:val="left"/>
+      <w:pPr>
+        <w:ind w:left="513" w:hanging="360"/>
+      </w:pPr>
+      <w:rPr>
+        <w:rFonts w:ascii="Courier New" w:hAnsi="Courier New" w:cs="Courier New" w:hint="default"/>
+      </w:rPr>
+    </w:lvl>
+    <w:lvl w:ilvl="2" w:tplc="08090005" w:tentative="1">
+      <w:start w:val="1"/>
+      <w:numFmt w:val="bullet"/>
+      <w:lvlText w:val=""/>
+      <w:lvlJc w:val="left"/>
+      <w:pPr>
+        <w:ind w:left="1233" w:hanging="360"/>
+      </w:pPr>
+      <w:rPr>
+        <w:rFonts w:ascii="Wingdings" w:hAnsi="Wingdings" w:hint="default"/>
+      </w:rPr>
+    </w:lvl>
+    <w:lvl w:ilvl="3" w:tplc="08090001" w:tentative="1">
+      <w:start w:val="1"/>
+      <w:numFmt w:val="bullet"/>
+      <w:lvlText w:val=""/>
+      <w:lvlJc w:val="left"/>
+      <w:pPr>
+        <w:ind w:left="1953" w:hanging="360"/>
+      </w:pPr>
+      <w:rPr>
+        <w:rFonts w:ascii="Symbol" w:hAnsi="Symbol" w:hint="default"/>
+      </w:rPr>
+    </w:lvl>
+    <w:lvl w:ilvl="4" w:tplc="08090003" w:tentative="1">
+      <w:start w:val="1"/>
+      <w:numFmt w:val="bullet"/>
+      <w:lvlText w:val="o"/>
+      <w:lvlJc w:val="left"/>
+      <w:pPr>
+        <w:ind w:left="2673" w:hanging="360"/>
+      </w:pPr>
+      <w:rPr>
+        <w:rFonts w:ascii="Courier New" w:hAnsi="Courier New" w:cs="Courier New" w:hint="default"/>
+      </w:rPr>
+    </w:lvl>
+    <w:lvl w:ilvl="5" w:tplc="08090005" w:tentative="1">
+      <w:start w:val="1"/>
+      <w:numFmt w:val="bullet"/>
+      <w:lvlText w:val=""/>
+      <w:lvlJc w:val="left"/>
+      <w:pPr>
+        <w:ind w:left="3393" w:hanging="360"/>
+      </w:pPr>
+      <w:rPr>
+        <w:rFonts w:ascii="Wingdings" w:hAnsi="Wingdings" w:hint="default"/>
+      </w:rPr>
+    </w:lvl>
+    <w:lvl w:ilvl="6" w:tplc="08090001" w:tentative="1">
+      <w:start w:val="1"/>
+      <w:numFmt w:val="bullet"/>
+      <w:lvlText w:val=""/>
+      <w:lvlJc w:val="left"/>
+      <w:pPr>
+        <w:ind w:left="4113" w:hanging="360"/>
+      </w:pPr>
+      <w:rPr>
+        <w:rFonts w:ascii="Symbol" w:hAnsi="Symbol" w:hint="default"/>
+      </w:rPr>
+    </w:lvl>
+    <w:lvl w:ilvl="7" w:tplc="08090003" w:tentative="1">
+      <w:start w:val="1"/>
+      <w:numFmt w:val="bullet"/>
+      <w:lvlText w:val="o"/>
+      <w:lvlJc w:val="left"/>
+      <w:pPr>
+        <w:ind w:left="4833" w:hanging="360"/>
+      </w:pPr>
+      <w:rPr>
+        <w:rFonts w:ascii="Courier New" w:hAnsi="Courier New" w:cs="Courier New" w:hint="default"/>
+      </w:rPr>
+    </w:lvl>
+    <w:lvl w:ilvl="8" w:tplc="08090005" w:tentative="1">
+      <w:start w:val="1"/>
+      <w:numFmt w:val="bullet"/>
+      <w:lvlText w:val=""/>
+      <w:lvlJc w:val="left"/>
+      <w:pPr>
+        <w:ind w:left="5553" w:hanging="360"/>
+      </w:pPr>
+      <w:rPr>
+        <w:rFonts w:ascii="Wingdings" w:hAnsi="Wingdings" w:hint="default"/>
+      </w:rPr>
+    </w:lvl>
+  </w:abstractNum>
+  <w:abstractNum w:abstractNumId="13" w15:restartNumberingAfterBreak="0">
     <w:nsid w:val="35E54713"/>
     <w:multiLevelType w:val="hybridMultilevel"/>
     <w:tmpl w:val="C79C6404"/>
@@ -2592,7 +2804,7 @@
       </w:rPr>
     </w:lvl>
   </w:abstractNum>
-  <w:abstractNum w:abstractNumId="13" w15:restartNumberingAfterBreak="0">
+  <w:abstractNum w:abstractNumId="14" w15:restartNumberingAfterBreak="0">
     <w:nsid w:val="44313DF6"/>
     <w:multiLevelType w:val="hybridMultilevel"/>
     <w:tmpl w:val="A524022E"/>
@@ -2678,7 +2890,7 @@
       </w:pPr>
     </w:lvl>
   </w:abstractNum>
-  <w:abstractNum w:abstractNumId="14" w15:restartNumberingAfterBreak="0">
+  <w:abstractNum w:abstractNumId="15" w15:restartNumberingAfterBreak="0">
     <w:nsid w:val="49993453"/>
     <w:multiLevelType w:val="hybridMultilevel"/>
     <w:tmpl w:val="8494B7AA"/>
@@ -2792,7 +3004,7 @@
       </w:rPr>
     </w:lvl>
   </w:abstractNum>
-  <w:abstractNum w:abstractNumId="15" w15:restartNumberingAfterBreak="0">
+  <w:abstractNum w:abstractNumId="16" w15:restartNumberingAfterBreak="0">
     <w:nsid w:val="4C3254F9"/>
     <w:multiLevelType w:val="hybridMultilevel"/>
     <w:tmpl w:val="2FFC557C"/>
@@ -2905,7 +3117,7 @@
       </w:rPr>
     </w:lvl>
   </w:abstractNum>
-  <w:abstractNum w:abstractNumId="16" w15:restartNumberingAfterBreak="0">
+  <w:abstractNum w:abstractNumId="17" w15:restartNumberingAfterBreak="0">
     <w:nsid w:val="53F94206"/>
     <w:multiLevelType w:val="hybridMultilevel"/>
     <w:tmpl w:val="34A4DA54"/>
@@ -3018,7 +3230,7 @@
       </w:rPr>
     </w:lvl>
   </w:abstractNum>
-  <w:abstractNum w:abstractNumId="17" w15:restartNumberingAfterBreak="0">
+  <w:abstractNum w:abstractNumId="18" w15:restartNumberingAfterBreak="0">
     <w:nsid w:val="54E17D51"/>
     <w:multiLevelType w:val="hybridMultilevel"/>
     <w:tmpl w:val="A66C1EFE"/>
@@ -3131,7 +3343,7 @@
       </w:rPr>
     </w:lvl>
   </w:abstractNum>
-  <w:abstractNum w:abstractNumId="18" w15:restartNumberingAfterBreak="0">
+  <w:abstractNum w:abstractNumId="19" w15:restartNumberingAfterBreak="0">
     <w:nsid w:val="5DF834DF"/>
     <w:multiLevelType w:val="hybridMultilevel"/>
     <w:tmpl w:val="1E284ECA"/>
@@ -3244,7 +3456,7 @@
       </w:rPr>
     </w:lvl>
   </w:abstractNum>
-  <w:abstractNum w:abstractNumId="19" w15:restartNumberingAfterBreak="0">
+  <w:abstractNum w:abstractNumId="20" w15:restartNumberingAfterBreak="0">
     <w:nsid w:val="5F7F44C1"/>
     <w:multiLevelType w:val="hybridMultilevel"/>
     <w:tmpl w:val="E0EC4482"/>
@@ -3357,7 +3569,7 @@
       </w:rPr>
     </w:lvl>
   </w:abstractNum>
-  <w:abstractNum w:abstractNumId="20" w15:restartNumberingAfterBreak="0">
+  <w:abstractNum w:abstractNumId="21" w15:restartNumberingAfterBreak="0">
     <w:nsid w:val="6A7F5E08"/>
     <w:multiLevelType w:val="hybridMultilevel"/>
     <w:tmpl w:val="4EAA5690"/>
@@ -3470,7 +3682,7 @@
       </w:rPr>
     </w:lvl>
   </w:abstractNum>
-  <w:abstractNum w:abstractNumId="21" w15:restartNumberingAfterBreak="0">
+  <w:abstractNum w:abstractNumId="22" w15:restartNumberingAfterBreak="0">
     <w:nsid w:val="75947358"/>
     <w:multiLevelType w:val="hybridMultilevel"/>
     <w:tmpl w:val="76E24422"/>
@@ -3583,7 +3795,7 @@
       </w:rPr>
     </w:lvl>
   </w:abstractNum>
-  <w:abstractNum w:abstractNumId="22" w15:restartNumberingAfterBreak="0">
+  <w:abstractNum w:abstractNumId="23" w15:restartNumberingAfterBreak="0">
     <w:nsid w:val="77B53324"/>
     <w:multiLevelType w:val="hybridMultilevel"/>
     <w:tmpl w:val="A45CD892"/>
@@ -3696,7 +3908,7 @@
       </w:rPr>
     </w:lvl>
   </w:abstractNum>
-  <w:abstractNum w:abstractNumId="23" w15:restartNumberingAfterBreak="0">
+  <w:abstractNum w:abstractNumId="24" w15:restartNumberingAfterBreak="0">
     <w:nsid w:val="7A5B4F2E"/>
     <w:multiLevelType w:val="hybridMultilevel"/>
     <w:tmpl w:val="C4DA8C12"/>
@@ -3809,7 +4021,7 @@
       </w:rPr>
     </w:lvl>
   </w:abstractNum>
-  <w:abstractNum w:abstractNumId="24" w15:restartNumberingAfterBreak="0">
+  <w:abstractNum w:abstractNumId="25" w15:restartNumberingAfterBreak="0">
     <w:nsid w:val="7D7F552B"/>
     <w:multiLevelType w:val="multilevel"/>
     <w:tmpl w:val="67E65CCA"/>
@@ -3933,7 +4145,7 @@
     <w:abstractNumId w:val="0"/>
   </w:num>
   <w:num w:numId="4" w16cid:durableId="1575893130">
-    <w:abstractNumId w:val="14"/>
+    <w:abstractNumId w:val="15"/>
   </w:num>
   <w:num w:numId="5" w16cid:durableId="149761816">
     <w:abstractNumId w:val="9"/>
@@ -3942,58 +4154,58 @@
     <w:abstractNumId w:val="11"/>
   </w:num>
   <w:num w:numId="7" w16cid:durableId="408694523">
-    <w:abstractNumId w:val="24"/>
+    <w:abstractNumId w:val="25"/>
   </w:num>
   <w:num w:numId="8" w16cid:durableId="1644188475">
-    <w:abstractNumId w:val="24"/>
+    <w:abstractNumId w:val="25"/>
   </w:num>
   <w:num w:numId="9" w16cid:durableId="2077319862">
     <w:abstractNumId w:val="4"/>
   </w:num>
   <w:num w:numId="10" w16cid:durableId="1125587456">
-    <w:abstractNumId w:val="13"/>
+    <w:abstractNumId w:val="14"/>
   </w:num>
   <w:num w:numId="11" w16cid:durableId="671033069">
-    <w:abstractNumId w:val="12"/>
+    <w:abstractNumId w:val="13"/>
   </w:num>
   <w:num w:numId="12" w16cid:durableId="1756856141">
     <w:abstractNumId w:val="3"/>
   </w:num>
   <w:num w:numId="13" w16cid:durableId="1809318352">
-    <w:abstractNumId w:val="23"/>
+    <w:abstractNumId w:val="24"/>
   </w:num>
   <w:num w:numId="14" w16cid:durableId="1218054559">
     <w:abstractNumId w:val="7"/>
   </w:num>
   <w:num w:numId="15" w16cid:durableId="771244023">
-    <w:abstractNumId w:val="16"/>
+    <w:abstractNumId w:val="17"/>
   </w:num>
   <w:num w:numId="16" w16cid:durableId="1428504900">
-    <w:abstractNumId w:val="21"/>
+    <w:abstractNumId w:val="22"/>
   </w:num>
   <w:num w:numId="17" w16cid:durableId="876547438">
-    <w:abstractNumId w:val="19"/>
+    <w:abstractNumId w:val="20"/>
   </w:num>
   <w:num w:numId="18" w16cid:durableId="939068914">
     <w:abstractNumId w:val="6"/>
   </w:num>
   <w:num w:numId="19" w16cid:durableId="2068449604">
-    <w:abstractNumId w:val="15"/>
+    <w:abstractNumId w:val="16"/>
   </w:num>
   <w:num w:numId="20" w16cid:durableId="573508307">
-    <w:abstractNumId w:val="18"/>
+    <w:abstractNumId w:val="19"/>
   </w:num>
   <w:num w:numId="21" w16cid:durableId="880094990">
     <w:abstractNumId w:val="5"/>
   </w:num>
   <w:num w:numId="22" w16cid:durableId="338889763">
-    <w:abstractNumId w:val="20"/>
+    <w:abstractNumId w:val="21"/>
   </w:num>
   <w:num w:numId="23" w16cid:durableId="879514270">
     <w:abstractNumId w:val="1"/>
   </w:num>
   <w:num w:numId="24" w16cid:durableId="1986810750">
-    <w:abstractNumId w:val="17"/>
+    <w:abstractNumId w:val="18"/>
   </w:num>
   <w:num w:numId="25" w16cid:durableId="1016231458">
     <w:abstractNumId w:val="2"/>
@@ -4002,7 +4214,10 @@
     <w:abstractNumId w:val="10"/>
   </w:num>
   <w:num w:numId="27" w16cid:durableId="1537155160">
-    <w:abstractNumId w:val="22"/>
+    <w:abstractNumId w:val="23"/>
+  </w:num>
+  <w:num w:numId="28" w16cid:durableId="2013290374">
+    <w:abstractNumId w:val="12"/>
   </w:num>
   <w:numIdMacAtCleanup w:val="6"/>
 </w:numbering>

</xml_diff>